<commit_message>
changed my answers to some of the time/space complexities of the functions
</commit_message>
<xml_diff>
--- a/runtime-execution-notes.docx
+++ b/runtime-execution-notes.docx
@@ -284,6 +284,20 @@
     <w:p>
       <w:r>
         <w:t>The execution times of both insert and append grow as the input size grows. The insert function grows much faster with the input size than the append function.</w:t>
+      </w:r>
+    </w:p>
+    <w:p/>
+    <w:p>
+      <w:r>
+        <w:t xml:space="preserve">The insert function uses the </w:t>
+      </w:r>
+      <w:proofErr w:type="spellStart"/>
+      <w:r>
+        <w:t>Array.unshift</w:t>
+      </w:r>
+      <w:proofErr w:type="spellEnd"/>
+      <w:r>
+        <w:t xml:space="preserve"> method, which has a time complexity of O(n). It has to increment each element in the existing array by 1 to add the new element to the beginning of the array.</w:t>
       </w:r>
     </w:p>
     <w:sectPr>

</xml_diff>